<commit_message>
Updates to Project Report
</commit_message>
<xml_diff>
--- a/ProjectReport.docx
+++ b/ProjectReport.docx
@@ -2116,8 +2116,6 @@
           <w:u w:val="single"/>
         </w:rPr>
       </w:pPr>
-      <w:bookmarkStart w:id="0" w:name="_GoBack"/>
-      <w:bookmarkEnd w:id="0"/>
       <w:r>
         <w:rPr>
           <w:rFonts w:ascii="Times New Roman" w:hAnsi="Times New Roman" w:cs="Times New Roman"/>
@@ -2902,6 +2900,388 @@
         <w:jc w:val="both"/>
         <w:rPr>
           <w:rFonts w:ascii="Times New Roman" w:hAnsi="Times New Roman" w:cs="Times New Roman"/>
+          <w:sz w:val="24"/>
+          <w:szCs w:val="24"/>
+        </w:rPr>
+      </w:pPr>
+    </w:p>
+    <w:p>
+      <w:pPr>
+        <w:spacing w:line="360" w:lineRule="auto"/>
+        <w:jc w:val="center"/>
+        <w:rPr>
+          <w:rFonts w:ascii="Times New Roman" w:hAnsi="Times New Roman" w:cs="Times New Roman"/>
+          <w:b/>
+          <w:sz w:val="28"/>
+          <w:szCs w:val="24"/>
+          <w:u w:val="single"/>
+        </w:rPr>
+      </w:pPr>
+      <w:r>
+        <w:rPr>
+          <w:rFonts w:ascii="Times New Roman" w:hAnsi="Times New Roman" w:cs="Times New Roman"/>
+          <w:b/>
+          <w:sz w:val="28"/>
+          <w:szCs w:val="24"/>
+          <w:u w:val="single"/>
+        </w:rPr>
+        <w:lastRenderedPageBreak/>
+        <w:t>CPU Utilization Before, During and After running of the program</w:t>
+      </w:r>
+    </w:p>
+    <w:p>
+      <w:pPr>
+        <w:spacing w:line="360" w:lineRule="auto"/>
+        <w:jc w:val="both"/>
+        <w:rPr>
+          <w:rFonts w:ascii="Times New Roman" w:hAnsi="Times New Roman" w:cs="Times New Roman"/>
+          <w:b/>
+          <w:sz w:val="24"/>
+          <w:szCs w:val="24"/>
+          <w:u w:val="single"/>
+        </w:rPr>
+      </w:pPr>
+      <w:r>
+        <w:rPr>
+          <w:rFonts w:ascii="Times New Roman" w:hAnsi="Times New Roman" w:cs="Times New Roman"/>
+          <w:b/>
+          <w:sz w:val="24"/>
+          <w:szCs w:val="24"/>
+          <w:u w:val="single"/>
+        </w:rPr>
+        <w:t>Before:</w:t>
+      </w:r>
+    </w:p>
+    <w:p>
+      <w:pPr>
+        <w:spacing w:line="360" w:lineRule="auto"/>
+        <w:jc w:val="both"/>
+        <w:rPr>
+          <w:rFonts w:ascii="Times New Roman" w:hAnsi="Times New Roman" w:cs="Times New Roman"/>
+          <w:sz w:val="24"/>
+          <w:szCs w:val="24"/>
+        </w:rPr>
+      </w:pPr>
+      <w:r>
+        <w:rPr>
+          <w:noProof/>
+        </w:rPr>
+        <w:drawing>
+          <wp:inline distT="0" distB="0" distL="0" distR="0" wp14:anchorId="47722FCC" wp14:editId="3FC7E96D">
+            <wp:extent cx="5943600" cy="2660015"/>
+            <wp:effectExtent l="0" t="0" r="0" b="6985"/>
+            <wp:docPr id="6" name="Picture 6"/>
+            <wp:cNvGraphicFramePr>
+              <a:graphicFrameLocks xmlns:a="http://schemas.openxmlformats.org/drawingml/2006/main" noChangeAspect="1"/>
+            </wp:cNvGraphicFramePr>
+            <a:graphic xmlns:a="http://schemas.openxmlformats.org/drawingml/2006/main">
+              <a:graphicData uri="http://schemas.openxmlformats.org/drawingml/2006/picture">
+                <pic:pic xmlns:pic="http://schemas.openxmlformats.org/drawingml/2006/picture">
+                  <pic:nvPicPr>
+                    <pic:cNvPr id="0" name="Picture 1"/>
+                    <pic:cNvPicPr>
+                      <a:picLocks noChangeAspect="1" noChangeArrowheads="1"/>
+                    </pic:cNvPicPr>
+                  </pic:nvPicPr>
+                  <pic:blipFill rotWithShape="1">
+                    <a:blip r:embed="rId11" cstate="print">
+                      <a:extLst>
+                        <a:ext uri="{28A0092B-C50C-407E-A947-70E740481C1C}">
+                          <a14:useLocalDpi xmlns:a14="http://schemas.microsoft.com/office/drawing/2010/main" val="0"/>
+                        </a:ext>
+                      </a:extLst>
+                    </a:blip>
+                    <a:srcRect t="6433"/>
+                    <a:stretch/>
+                  </pic:blipFill>
+                  <pic:spPr bwMode="auto">
+                    <a:xfrm>
+                      <a:off x="0" y="0"/>
+                      <a:ext cx="5943600" cy="2660015"/>
+                    </a:xfrm>
+                    <a:prstGeom prst="rect">
+                      <a:avLst/>
+                    </a:prstGeom>
+                    <a:noFill/>
+                    <a:ln>
+                      <a:noFill/>
+                    </a:ln>
+                    <a:extLst>
+                      <a:ext uri="{53640926-AAD7-44D8-BBD7-CCE9431645EC}">
+                        <a14:shadowObscured xmlns:a14="http://schemas.microsoft.com/office/drawing/2010/main"/>
+                      </a:ext>
+                    </a:extLst>
+                  </pic:spPr>
+                </pic:pic>
+              </a:graphicData>
+            </a:graphic>
+          </wp:inline>
+        </w:drawing>
+      </w:r>
+    </w:p>
+    <w:p>
+      <w:pPr>
+        <w:spacing w:line="360" w:lineRule="auto"/>
+        <w:jc w:val="both"/>
+        <w:rPr>
+          <w:rFonts w:ascii="Times New Roman" w:hAnsi="Times New Roman" w:cs="Times New Roman"/>
+          <w:b/>
+          <w:sz w:val="24"/>
+          <w:szCs w:val="24"/>
+          <w:u w:val="single"/>
+        </w:rPr>
+      </w:pPr>
+      <w:r>
+        <w:rPr>
+          <w:rFonts w:ascii="Times New Roman" w:hAnsi="Times New Roman" w:cs="Times New Roman"/>
+          <w:b/>
+          <w:sz w:val="24"/>
+          <w:szCs w:val="24"/>
+          <w:u w:val="single"/>
+        </w:rPr>
+        <w:t>During:</w:t>
+      </w:r>
+    </w:p>
+    <w:p>
+      <w:pPr>
+        <w:spacing w:line="360" w:lineRule="auto"/>
+        <w:jc w:val="both"/>
+        <w:rPr>
+          <w:rFonts w:ascii="Times New Roman" w:hAnsi="Times New Roman" w:cs="Times New Roman"/>
+          <w:sz w:val="24"/>
+          <w:szCs w:val="24"/>
+        </w:rPr>
+      </w:pPr>
+      <w:r>
+        <w:rPr>
+          <w:noProof/>
+        </w:rPr>
+        <w:drawing>
+          <wp:inline distT="0" distB="0" distL="0" distR="0" wp14:anchorId="54E78E02" wp14:editId="7FA06442">
+            <wp:extent cx="5943600" cy="2633345"/>
+            <wp:effectExtent l="0" t="0" r="0" b="0"/>
+            <wp:docPr id="7" name="Picture 7"/>
+            <wp:cNvGraphicFramePr>
+              <a:graphicFrameLocks xmlns:a="http://schemas.openxmlformats.org/drawingml/2006/main" noChangeAspect="1"/>
+            </wp:cNvGraphicFramePr>
+            <a:graphic xmlns:a="http://schemas.openxmlformats.org/drawingml/2006/main">
+              <a:graphicData uri="http://schemas.openxmlformats.org/drawingml/2006/picture">
+                <pic:pic xmlns:pic="http://schemas.openxmlformats.org/drawingml/2006/picture">
+                  <pic:nvPicPr>
+                    <pic:cNvPr id="0" name="Picture 3"/>
+                    <pic:cNvPicPr>
+                      <a:picLocks noChangeAspect="1" noChangeArrowheads="1"/>
+                    </pic:cNvPicPr>
+                  </pic:nvPicPr>
+                  <pic:blipFill rotWithShape="1">
+                    <a:blip r:embed="rId12" cstate="print">
+                      <a:extLst>
+                        <a:ext uri="{28A0092B-C50C-407E-A947-70E740481C1C}">
+                          <a14:useLocalDpi xmlns:a14="http://schemas.microsoft.com/office/drawing/2010/main" val="0"/>
+                        </a:ext>
+                      </a:extLst>
+                    </a:blip>
+                    <a:srcRect t="6240"/>
+                    <a:stretch/>
+                  </pic:blipFill>
+                  <pic:spPr bwMode="auto">
+                    <a:xfrm>
+                      <a:off x="0" y="0"/>
+                      <a:ext cx="5943600" cy="2633345"/>
+                    </a:xfrm>
+                    <a:prstGeom prst="rect">
+                      <a:avLst/>
+                    </a:prstGeom>
+                    <a:noFill/>
+                    <a:ln>
+                      <a:noFill/>
+                    </a:ln>
+                    <a:extLst>
+                      <a:ext uri="{53640926-AAD7-44D8-BBD7-CCE9431645EC}">
+                        <a14:shadowObscured xmlns:a14="http://schemas.microsoft.com/office/drawing/2010/main"/>
+                      </a:ext>
+                    </a:extLst>
+                  </pic:spPr>
+                </pic:pic>
+              </a:graphicData>
+            </a:graphic>
+          </wp:inline>
+        </w:drawing>
+      </w:r>
+    </w:p>
+    <w:p>
+      <w:pPr>
+        <w:spacing w:line="360" w:lineRule="auto"/>
+        <w:jc w:val="both"/>
+        <w:rPr>
+          <w:rFonts w:ascii="Times New Roman" w:hAnsi="Times New Roman" w:cs="Times New Roman"/>
+          <w:b/>
+          <w:sz w:val="24"/>
+          <w:szCs w:val="24"/>
+          <w:u w:val="single"/>
+        </w:rPr>
+      </w:pPr>
+    </w:p>
+    <w:p>
+      <w:pPr>
+        <w:spacing w:line="360" w:lineRule="auto"/>
+        <w:jc w:val="both"/>
+        <w:rPr>
+          <w:rFonts w:ascii="Times New Roman" w:hAnsi="Times New Roman" w:cs="Times New Roman"/>
+          <w:b/>
+          <w:sz w:val="24"/>
+          <w:szCs w:val="24"/>
+          <w:u w:val="single"/>
+        </w:rPr>
+      </w:pPr>
+    </w:p>
+    <w:p>
+      <w:pPr>
+        <w:spacing w:line="360" w:lineRule="auto"/>
+        <w:jc w:val="both"/>
+        <w:rPr>
+          <w:rFonts w:ascii="Times New Roman" w:hAnsi="Times New Roman" w:cs="Times New Roman"/>
+          <w:b/>
+          <w:sz w:val="24"/>
+          <w:szCs w:val="24"/>
+          <w:u w:val="single"/>
+        </w:rPr>
+      </w:pPr>
+    </w:p>
+    <w:p>
+      <w:pPr>
+        <w:spacing w:line="360" w:lineRule="auto"/>
+        <w:jc w:val="both"/>
+        <w:rPr>
+          <w:rFonts w:ascii="Times New Roman" w:hAnsi="Times New Roman" w:cs="Times New Roman"/>
+          <w:b/>
+          <w:sz w:val="24"/>
+          <w:szCs w:val="24"/>
+          <w:u w:val="single"/>
+        </w:rPr>
+      </w:pPr>
+    </w:p>
+    <w:p>
+      <w:pPr>
+        <w:spacing w:line="360" w:lineRule="auto"/>
+        <w:jc w:val="both"/>
+        <w:rPr>
+          <w:rFonts w:ascii="Times New Roman" w:hAnsi="Times New Roman" w:cs="Times New Roman"/>
+          <w:b/>
+          <w:sz w:val="24"/>
+          <w:szCs w:val="24"/>
+          <w:u w:val="single"/>
+        </w:rPr>
+      </w:pPr>
+      <w:r>
+        <w:rPr>
+          <w:rFonts w:ascii="Times New Roman" w:hAnsi="Times New Roman" w:cs="Times New Roman"/>
+          <w:b/>
+          <w:sz w:val="24"/>
+          <w:szCs w:val="24"/>
+          <w:u w:val="single"/>
+        </w:rPr>
+        <w:lastRenderedPageBreak/>
+        <w:t>After:</w:t>
+      </w:r>
+    </w:p>
+    <w:p>
+      <w:pPr>
+        <w:spacing w:line="360" w:lineRule="auto"/>
+        <w:jc w:val="both"/>
+        <w:rPr>
+          <w:rFonts w:ascii="Times New Roman" w:hAnsi="Times New Roman" w:cs="Times New Roman"/>
+          <w:sz w:val="24"/>
+          <w:szCs w:val="24"/>
+        </w:rPr>
+      </w:pPr>
+      <w:r>
+        <w:rPr>
+          <w:noProof/>
+        </w:rPr>
+        <w:drawing>
+          <wp:inline distT="0" distB="0" distL="0" distR="0" wp14:anchorId="69FCE7F0" wp14:editId="721CCDF3">
+            <wp:extent cx="5943600" cy="2432050"/>
+            <wp:effectExtent l="0" t="0" r="0" b="6350"/>
+            <wp:docPr id="8" name="Picture 8"/>
+            <wp:cNvGraphicFramePr>
+              <a:graphicFrameLocks xmlns:a="http://schemas.openxmlformats.org/drawingml/2006/main" noChangeAspect="1"/>
+            </wp:cNvGraphicFramePr>
+            <a:graphic xmlns:a="http://schemas.openxmlformats.org/drawingml/2006/main">
+              <a:graphicData uri="http://schemas.openxmlformats.org/drawingml/2006/picture">
+                <pic:pic xmlns:pic="http://schemas.openxmlformats.org/drawingml/2006/picture">
+                  <pic:nvPicPr>
+                    <pic:cNvPr id="0" name="Picture 5"/>
+                    <pic:cNvPicPr>
+                      <a:picLocks noChangeAspect="1" noChangeArrowheads="1"/>
+                    </pic:cNvPicPr>
+                  </pic:nvPicPr>
+                  <pic:blipFill rotWithShape="1">
+                    <a:blip r:embed="rId13" cstate="print">
+                      <a:extLst>
+                        <a:ext uri="{28A0092B-C50C-407E-A947-70E740481C1C}">
+                          <a14:useLocalDpi xmlns:a14="http://schemas.microsoft.com/office/drawing/2010/main" val="0"/>
+                        </a:ext>
+                      </a:extLst>
+                    </a:blip>
+                    <a:srcRect t="5897"/>
+                    <a:stretch/>
+                  </pic:blipFill>
+                  <pic:spPr bwMode="auto">
+                    <a:xfrm>
+                      <a:off x="0" y="0"/>
+                      <a:ext cx="5943600" cy="2432050"/>
+                    </a:xfrm>
+                    <a:prstGeom prst="rect">
+                      <a:avLst/>
+                    </a:prstGeom>
+                    <a:noFill/>
+                    <a:ln>
+                      <a:noFill/>
+                    </a:ln>
+                    <a:extLst>
+                      <a:ext uri="{53640926-AAD7-44D8-BBD7-CCE9431645EC}">
+                        <a14:shadowObscured xmlns:a14="http://schemas.microsoft.com/office/drawing/2010/main"/>
+                      </a:ext>
+                    </a:extLst>
+                  </pic:spPr>
+                </pic:pic>
+              </a:graphicData>
+            </a:graphic>
+          </wp:inline>
+        </w:drawing>
+      </w:r>
+    </w:p>
+    <w:p>
+      <w:pPr>
+        <w:spacing w:line="360" w:lineRule="auto"/>
+        <w:jc w:val="both"/>
+        <w:rPr>
+          <w:rFonts w:ascii="Times New Roman" w:hAnsi="Times New Roman" w:cs="Times New Roman"/>
+          <w:sz w:val="24"/>
+          <w:szCs w:val="24"/>
+        </w:rPr>
+      </w:pPr>
+    </w:p>
+    <w:p>
+      <w:pPr>
+        <w:spacing w:line="360" w:lineRule="auto"/>
+        <w:jc w:val="both"/>
+        <w:rPr>
+          <w:rFonts w:ascii="Times New Roman" w:hAnsi="Times New Roman" w:cs="Times New Roman"/>
+          <w:sz w:val="24"/>
+          <w:szCs w:val="24"/>
+        </w:rPr>
+      </w:pPr>
+      <w:bookmarkStart w:id="0" w:name="_GoBack"/>
+      <w:bookmarkEnd w:id="0"/>
+    </w:p>
+    <w:p>
+      <w:pPr>
+        <w:spacing w:line="360" w:lineRule="auto"/>
+        <w:jc w:val="both"/>
+        <w:rPr>
+          <w:rFonts w:ascii="Times New Roman" w:hAnsi="Times New Roman" w:cs="Times New Roman"/>
           <w:b/>
           <w:sz w:val="28"/>
           <w:szCs w:val="24"/>
@@ -2940,7 +3320,6 @@
           <w:sz w:val="24"/>
           <w:szCs w:val="24"/>
         </w:rPr>
-        <w:lastRenderedPageBreak/>
         <w:t xml:space="preserve">Implement </w:t>
       </w:r>
       <w:proofErr w:type="spellStart"/>
@@ -3136,7 +3515,7 @@
           <w:szCs w:val="24"/>
         </w:rPr>
       </w:pPr>
-      <w:hyperlink r:id="rId11" w:history="1">
+      <w:hyperlink r:id="rId14" w:history="1">
         <w:r>
           <w:rPr>
             <w:rStyle w:val="Hyperlink"/>
@@ -3163,7 +3542,7 @@
           <w:szCs w:val="24"/>
         </w:rPr>
       </w:pPr>
-      <w:hyperlink r:id="rId12" w:history="1">
+      <w:hyperlink r:id="rId15" w:history="1">
         <w:r>
           <w:rPr>
             <w:rStyle w:val="Hyperlink"/>
@@ -3197,6 +3576,7 @@
           <w:sz w:val="24"/>
           <w:szCs w:val="24"/>
         </w:rPr>
+        <w:lastRenderedPageBreak/>
         <w:t>Chunfei</w:t>
       </w:r>
       <w:proofErr w:type="spellEnd"/>
@@ -4290,6 +4670,7 @@
     <w:lsdException w:name="HTML Sample" w:semiHidden="1" w:unhideWhenUsed="1"/>
     <w:lsdException w:name="HTML Typewriter" w:semiHidden="1" w:unhideWhenUsed="1"/>
     <w:lsdException w:name="HTML Variable" w:semiHidden="1" w:unhideWhenUsed="1"/>
+    <w:lsdException w:name="Normal Table" w:semiHidden="1" w:unhideWhenUsed="1"/>
     <w:lsdException w:name="annotation subject" w:semiHidden="1" w:unhideWhenUsed="1"/>
     <w:lsdException w:name="No List" w:semiHidden="1" w:unhideWhenUsed="1"/>
     <w:lsdException w:name="Outline List 1" w:semiHidden="1" w:unhideWhenUsed="1"/>
@@ -4333,8 +4714,10 @@
     <w:lsdException w:name="Table Elegant" w:semiHidden="1" w:unhideWhenUsed="1"/>
     <w:lsdException w:name="Table Professional" w:semiHidden="1" w:unhideWhenUsed="1"/>
     <w:lsdException w:name="Table Subtle 1" w:semiHidden="1" w:unhideWhenUsed="1"/>
+    <w:lsdException w:name="Table Subtle 2" w:semiHidden="1" w:unhideWhenUsed="1"/>
     <w:lsdException w:name="Table Web 1" w:semiHidden="1" w:unhideWhenUsed="1"/>
     <w:lsdException w:name="Table Web 2" w:semiHidden="1" w:unhideWhenUsed="1"/>
+    <w:lsdException w:name="Table Web 3" w:semiHidden="1" w:unhideWhenUsed="1"/>
     <w:lsdException w:name="Balloon Text" w:semiHidden="1" w:unhideWhenUsed="1"/>
     <w:lsdException w:name="Table Grid" w:uiPriority="39"/>
     <w:lsdException w:name="Table Theme" w:semiHidden="1" w:unhideWhenUsed="1"/>

</xml_diff>